<commit_message>
Removed the test line from prod
</commit_message>
<xml_diff>
--- a/Development and Deployment Pipeline Steps.docx
+++ b/Development and Deployment Pipeline Steps.docx
@@ -253,73 +253,62 @@
           <w:sz w:val="24"/>
           <w:szCs w:val="24"/>
         </w:rPr>
+        <w:t xml:space="preserve"> Hostinger</w:t>
+      </w:r>
+    </w:p>
+    <w:p>
+      <w:pPr>
+        <w:rPr>
+          <w:rFonts w:ascii="Calibri" w:hAnsi="Calibri" w:cs="Calibri"/>
+          <w:sz w:val="24"/>
+          <w:szCs w:val="24"/>
+        </w:rPr>
+      </w:pPr>
+      <w:r>
+        <w:rPr>
+          <w:rFonts w:ascii="Calibri" w:hAnsi="Calibri" w:cs="Calibri"/>
+          <w:b/>
+          <w:bCs/>
+          <w:sz w:val="24"/>
+          <w:szCs w:val="24"/>
+        </w:rPr>
+        <w:t>Main Domain:</w:t>
+      </w:r>
+      <w:r>
+        <w:rPr>
+          <w:rFonts w:ascii="Calibri" w:hAnsi="Calibri" w:cs="Calibri"/>
+          <w:sz w:val="24"/>
+          <w:szCs w:val="24"/>
+        </w:rPr>
+        <w:t xml:space="preserve">  daryeelict.com</w:t>
+      </w:r>
+    </w:p>
+    <w:p>
+      <w:pPr>
+        <w:rPr>
+          <w:rFonts w:ascii="Calibri" w:hAnsi="Calibri" w:cs="Calibri"/>
+          <w:sz w:val="24"/>
+          <w:szCs w:val="24"/>
+        </w:rPr>
+      </w:pPr>
+      <w:r>
+        <w:rPr>
+          <w:rFonts w:ascii="Calibri" w:hAnsi="Calibri" w:cs="Calibri"/>
+          <w:b/>
+          <w:bCs/>
+          <w:sz w:val="24"/>
+          <w:szCs w:val="24"/>
+        </w:rPr>
+        <w:t>Sub Domain:</w:t>
+      </w:r>
+      <w:r>
+        <w:rPr>
+          <w:rFonts w:ascii="Calibri" w:hAnsi="Calibri" w:cs="Calibri"/>
+          <w:sz w:val="24"/>
+          <w:szCs w:val="24"/>
+        </w:rPr>
         <w:t xml:space="preserve"> </w:t>
       </w:r>
-      <w:proofErr w:type="spellStart"/>
-      <w:r>
-        <w:rPr>
-          <w:rFonts w:ascii="Calibri" w:hAnsi="Calibri" w:cs="Calibri"/>
-          <w:sz w:val="24"/>
-          <w:szCs w:val="24"/>
-        </w:rPr>
-        <w:t>Hostinger</w:t>
-      </w:r>
-      <w:proofErr w:type="spellEnd"/>
-    </w:p>
-    <w:p>
-      <w:pPr>
-        <w:rPr>
-          <w:rFonts w:ascii="Calibri" w:hAnsi="Calibri" w:cs="Calibri"/>
-          <w:sz w:val="24"/>
-          <w:szCs w:val="24"/>
-        </w:rPr>
-      </w:pPr>
-      <w:r>
-        <w:rPr>
-          <w:rFonts w:ascii="Calibri" w:hAnsi="Calibri" w:cs="Calibri"/>
-          <w:b/>
-          <w:bCs/>
-          <w:sz w:val="24"/>
-          <w:szCs w:val="24"/>
-        </w:rPr>
-        <w:t>Main Domain:</w:t>
-      </w:r>
-      <w:r>
-        <w:rPr>
-          <w:rFonts w:ascii="Calibri" w:hAnsi="Calibri" w:cs="Calibri"/>
-          <w:sz w:val="24"/>
-          <w:szCs w:val="24"/>
-        </w:rPr>
-        <w:t xml:space="preserve">  daryeelict.com</w:t>
-      </w:r>
-    </w:p>
-    <w:p>
-      <w:pPr>
-        <w:rPr>
-          <w:rFonts w:ascii="Calibri" w:hAnsi="Calibri" w:cs="Calibri"/>
-          <w:sz w:val="24"/>
-          <w:szCs w:val="24"/>
-        </w:rPr>
-      </w:pPr>
-      <w:r>
-        <w:rPr>
-          <w:rFonts w:ascii="Calibri" w:hAnsi="Calibri" w:cs="Calibri"/>
-          <w:b/>
-          <w:bCs/>
-          <w:sz w:val="24"/>
-          <w:szCs w:val="24"/>
-        </w:rPr>
-        <w:t>Sub Domain:</w:t>
-      </w:r>
-      <w:r>
-        <w:rPr>
-          <w:rFonts w:ascii="Calibri" w:hAnsi="Calibri" w:cs="Calibri"/>
-          <w:sz w:val="24"/>
-          <w:szCs w:val="24"/>
-        </w:rPr>
-        <w:t xml:space="preserve"> </w:t>
-      </w:r>
-      <w:proofErr w:type="spellStart"/>
       <w:r>
         <w:rPr>
           <w:rFonts w:ascii="Calibri" w:hAnsi="Calibri" w:cs="Calibri"/>
@@ -328,56 +317,33 @@
         </w:rPr>
         <w:t>partyregsys</w:t>
       </w:r>
-      <w:proofErr w:type="spellEnd"/>
-    </w:p>
-    <w:p>
-      <w:pPr>
-        <w:rPr>
-          <w:rFonts w:ascii="Calibri" w:hAnsi="Calibri" w:cs="Calibri"/>
-          <w:sz w:val="24"/>
-          <w:szCs w:val="24"/>
-        </w:rPr>
-      </w:pPr>
-      <w:proofErr w:type="spellStart"/>
-      <w:r>
-        <w:rPr>
-          <w:rFonts w:ascii="Calibri" w:hAnsi="Calibri" w:cs="Calibri"/>
-          <w:b/>
-          <w:bCs/>
-          <w:sz w:val="24"/>
-          <w:szCs w:val="24"/>
-        </w:rPr>
-        <w:t>Github</w:t>
-      </w:r>
-      <w:proofErr w:type="spellEnd"/>
-      <w:r>
-        <w:rPr>
-          <w:rFonts w:ascii="Calibri" w:hAnsi="Calibri" w:cs="Calibri"/>
-          <w:b/>
-          <w:bCs/>
-          <w:sz w:val="24"/>
-          <w:szCs w:val="24"/>
-        </w:rPr>
-        <w:t xml:space="preserve"> account:</w:t>
-      </w:r>
-      <w:r>
-        <w:rPr>
-          <w:rFonts w:ascii="Calibri" w:hAnsi="Calibri" w:cs="Calibri"/>
-          <w:sz w:val="24"/>
-          <w:szCs w:val="24"/>
-        </w:rPr>
-        <w:t xml:space="preserve"> </w:t>
-      </w:r>
-      <w:proofErr w:type="spellStart"/>
-      <w:r>
-        <w:rPr>
-          <w:rFonts w:ascii="Calibri" w:hAnsi="Calibri" w:cs="Calibri"/>
-          <w:sz w:val="24"/>
-          <w:szCs w:val="24"/>
-        </w:rPr>
-        <w:t>devdaryeel</w:t>
-      </w:r>
-      <w:proofErr w:type="spellEnd"/>
+    </w:p>
+    <w:p>
+      <w:pPr>
+        <w:rPr>
+          <w:rFonts w:ascii="Calibri" w:hAnsi="Calibri" w:cs="Calibri"/>
+          <w:sz w:val="24"/>
+          <w:szCs w:val="24"/>
+        </w:rPr>
+      </w:pPr>
+      <w:r>
+        <w:rPr>
+          <w:rFonts w:ascii="Calibri" w:hAnsi="Calibri" w:cs="Calibri"/>
+          <w:b/>
+          <w:bCs/>
+          <w:sz w:val="24"/>
+          <w:szCs w:val="24"/>
+        </w:rPr>
+        <w:t>Github account:</w:t>
+      </w:r>
+      <w:r>
+        <w:rPr>
+          <w:rFonts w:ascii="Calibri" w:hAnsi="Calibri" w:cs="Calibri"/>
+          <w:sz w:val="24"/>
+          <w:szCs w:val="24"/>
+        </w:rPr>
+        <w:t xml:space="preserve"> devdaryeel</w:t>
+      </w:r>
     </w:p>
     <w:p>
       <w:pPr>
@@ -468,36 +434,8 @@
           <w:sz w:val="24"/>
           <w:szCs w:val="24"/>
         </w:rPr>
-        <w:t xml:space="preserve"> Eng Abdulkadir </w:t>
-      </w:r>
-      <w:proofErr w:type="spellStart"/>
-      <w:r>
-        <w:rPr>
-          <w:rFonts w:ascii="Calibri" w:hAnsi="Calibri" w:cs="Calibri"/>
-          <w:sz w:val="24"/>
-          <w:szCs w:val="24"/>
-        </w:rPr>
-        <w:t>Faqi</w:t>
-      </w:r>
-      <w:proofErr w:type="spellEnd"/>
-      <w:r>
-        <w:rPr>
-          <w:rFonts w:ascii="Calibri" w:hAnsi="Calibri" w:cs="Calibri"/>
-          <w:sz w:val="24"/>
-          <w:szCs w:val="24"/>
-        </w:rPr>
-        <w:t xml:space="preserve"> </w:t>
-      </w:r>
-      <w:proofErr w:type="spellStart"/>
-      <w:r>
-        <w:rPr>
-          <w:rFonts w:ascii="Calibri" w:hAnsi="Calibri" w:cs="Calibri"/>
-          <w:sz w:val="24"/>
-          <w:szCs w:val="24"/>
-        </w:rPr>
-        <w:t>Muridi</w:t>
-      </w:r>
-      <w:proofErr w:type="spellEnd"/>
+        <w:t xml:space="preserve"> Eng Abdulkadir Faqi Muridi</w:t>
+      </w:r>
     </w:p>
     <w:p>
       <w:pPr>
@@ -551,32 +489,8 @@
           <w:sz w:val="28"/>
           <w:szCs w:val="28"/>
         </w:rPr>
-        <w:t>Deployment Steps</w:t>
-      </w:r>
-      <w:r>
-        <w:rPr>
-          <w:rFonts w:ascii="Calibri" w:hAnsi="Calibri" w:cs="Calibri"/>
-          <w:b/>
-          <w:bCs/>
-          <w:color w:val="C45911" w:themeColor="accent2" w:themeShade="BF"/>
-          <w:sz w:val="28"/>
-          <w:szCs w:val="28"/>
-        </w:rPr>
-        <w:t xml:space="preserve"> / </w:t>
-      </w:r>
-      <w:proofErr w:type="spellStart"/>
-      <w:r>
-        <w:rPr>
-          <w:rFonts w:ascii="Calibri" w:hAnsi="Calibri" w:cs="Calibri"/>
-          <w:b/>
-          <w:bCs/>
-          <w:color w:val="C45911" w:themeColor="accent2" w:themeShade="BF"/>
-          <w:sz w:val="28"/>
-          <w:szCs w:val="28"/>
-        </w:rPr>
-        <w:t>Partyregsystem</w:t>
-      </w:r>
-      <w:proofErr w:type="spellEnd"/>
+        <w:t>Deployment Steps / Partyregsystem</w:t>
+      </w:r>
     </w:p>
     <w:p>
       <w:pPr>
@@ -603,18 +517,7 @@
           <w:szCs w:val="24"/>
           <w:highlight w:val="lightGray"/>
         </w:rPr>
-        <w:t>Install Git</w:t>
-      </w:r>
-      <w:r>
-        <w:rPr>
-          <w:rFonts w:ascii="Calibri" w:hAnsi="Calibri" w:cs="Calibri"/>
-          <w:b/>
-          <w:bCs/>
-          <w:sz w:val="24"/>
-          <w:szCs w:val="24"/>
-          <w:highlight w:val="lightGray"/>
-        </w:rPr>
-        <w:t xml:space="preserve"> on your Local Machine (Windows or Linux)</w:t>
+        <w:t>Install Git on your Local Machine (Windows or Linux)</w:t>
       </w:r>
     </w:p>
     <w:p>
@@ -751,18 +654,7 @@
           <w:szCs w:val="24"/>
           <w:highlight w:val="lightGray"/>
         </w:rPr>
-        <w:t>Install a Code Editor</w:t>
-      </w:r>
-      <w:r>
-        <w:rPr>
-          <w:rFonts w:ascii="Calibri" w:hAnsi="Calibri" w:cs="Calibri"/>
-          <w:b/>
-          <w:bCs/>
-          <w:sz w:val="24"/>
-          <w:szCs w:val="24"/>
-          <w:highlight w:val="lightGray"/>
-        </w:rPr>
-        <w:t xml:space="preserve"> </w:t>
+        <w:t xml:space="preserve">Install a Code Editor </w:t>
       </w:r>
     </w:p>
     <w:p>
@@ -780,15 +672,7 @@
           <w:sz w:val="24"/>
           <w:szCs w:val="24"/>
         </w:rPr>
-        <w:t>VS Code (</w:t>
-      </w:r>
-      <w:r>
-        <w:rPr>
-          <w:rFonts w:ascii="Calibri" w:hAnsi="Calibri" w:cs="Calibri"/>
-          <w:sz w:val="24"/>
-          <w:szCs w:val="24"/>
-        </w:rPr>
-        <w:t>Recommended)</w:t>
+        <w:t>VS Code (Recommended)</w:t>
       </w:r>
       <w:r>
         <w:rPr>
@@ -824,18 +708,7 @@
           <w:szCs w:val="24"/>
           <w:highlight w:val="lightGray"/>
         </w:rPr>
-        <w:t>Create a Local Workspace</w:t>
-      </w:r>
-      <w:r>
-        <w:rPr>
-          <w:rFonts w:ascii="Calibri" w:hAnsi="Calibri" w:cs="Calibri"/>
-          <w:b/>
-          <w:bCs/>
-          <w:sz w:val="24"/>
-          <w:szCs w:val="24"/>
-          <w:highlight w:val="lightGray"/>
-        </w:rPr>
-        <w:t xml:space="preserve">  </w:t>
+        <w:t xml:space="preserve">Create a Local Workspace  </w:t>
       </w:r>
     </w:p>
     <w:p>
@@ -853,18 +726,8 @@
           <w:sz w:val="24"/>
           <w:szCs w:val="24"/>
         </w:rPr>
-        <w:t xml:space="preserve">Local Disk D:  Projects / </w:t>
-      </w:r>
-      <w:proofErr w:type="spellStart"/>
-      <w:r>
-        <w:rPr>
-          <w:rFonts w:ascii="Calibri" w:hAnsi="Calibri" w:cs="Calibri"/>
-          <w:sz w:val="24"/>
-          <w:szCs w:val="24"/>
-        </w:rPr>
-        <w:t>partyregsys</w:t>
-      </w:r>
-      <w:proofErr w:type="spellEnd"/>
+        <w:t>Local Disk D:  Projects / partyregsys</w:t>
+      </w:r>
     </w:p>
     <w:p>
       <w:pPr>
@@ -937,25 +800,7 @@
           <w:sz w:val="24"/>
           <w:szCs w:val="24"/>
         </w:rPr>
-        <w:t xml:space="preserve">Use your personal </w:t>
-      </w:r>
-      <w:proofErr w:type="spellStart"/>
-      <w:r>
-        <w:rPr>
-          <w:rFonts w:ascii="Calibri" w:hAnsi="Calibri" w:cs="Calibri"/>
-          <w:sz w:val="24"/>
-          <w:szCs w:val="24"/>
-        </w:rPr>
-        <w:t>github</w:t>
-      </w:r>
-      <w:proofErr w:type="spellEnd"/>
-      <w:r>
-        <w:rPr>
-          <w:rFonts w:ascii="Calibri" w:hAnsi="Calibri" w:cs="Calibri"/>
-          <w:sz w:val="24"/>
-          <w:szCs w:val="24"/>
-        </w:rPr>
-        <w:t xml:space="preserve"> accounts until personalized corporate accounts is established</w:t>
+        <w:t>Use your personal github accounts until personalized corporate accounts is established</w:t>
       </w:r>
     </w:p>
     <w:p>
@@ -989,27 +834,7 @@
           <w:sz w:val="24"/>
           <w:szCs w:val="24"/>
         </w:rPr>
-        <w:t xml:space="preserve">git config --global </w:t>
-      </w:r>
-      <w:proofErr w:type="spellStart"/>
-      <w:proofErr w:type="gramStart"/>
-      <w:r>
-        <w:rPr>
-          <w:rFonts w:ascii="Courier New" w:hAnsi="Courier New" w:cs="Courier New"/>
-          <w:sz w:val="24"/>
-          <w:szCs w:val="24"/>
-        </w:rPr>
-        <w:t>user.email</w:t>
-      </w:r>
-      <w:proofErr w:type="spellEnd"/>
-      <w:proofErr w:type="gramEnd"/>
-      <w:r>
-        <w:rPr>
-          <w:rFonts w:ascii="Courier New" w:hAnsi="Courier New" w:cs="Courier New"/>
-          <w:sz w:val="24"/>
-          <w:szCs w:val="24"/>
-        </w:rPr>
-        <w:t xml:space="preserve"> </w:t>
+        <w:t xml:space="preserve">git config --global user.email </w:t>
       </w:r>
       <w:hyperlink r:id="rId8" w:history="1">
         <w:r>
@@ -1019,25 +844,7 @@
             <w:sz w:val="24"/>
             <w:szCs w:val="24"/>
           </w:rPr>
-          <w:t>yourname@</w:t>
-        </w:r>
-        <w:r>
-          <w:rPr>
-            <w:rStyle w:val="Hyperlink"/>
-            <w:rFonts w:ascii="Courier New" w:hAnsi="Courier New" w:cs="Courier New"/>
-            <w:sz w:val="24"/>
-            <w:szCs w:val="24"/>
-          </w:rPr>
-          <w:t>mail</w:t>
-        </w:r>
-        <w:r>
-          <w:rPr>
-            <w:rStyle w:val="Hyperlink"/>
-            <w:rFonts w:ascii="Courier New" w:hAnsi="Courier New" w:cs="Courier New"/>
-            <w:sz w:val="24"/>
-            <w:szCs w:val="24"/>
-          </w:rPr>
-          <w:t>.com</w:t>
+          <w:t>yourname@mail.com</w:t>
         </w:r>
       </w:hyperlink>
     </w:p>
@@ -1076,23 +883,7 @@
           <w:sz w:val="24"/>
           <w:szCs w:val="24"/>
         </w:rPr>
-        <w:t xml:space="preserve">git config --global </w:t>
-      </w:r>
-      <w:r>
-        <w:rPr>
-          <w:rFonts w:ascii="Courier New" w:hAnsi="Courier New" w:cs="Courier New"/>
-          <w:sz w:val="24"/>
-          <w:szCs w:val="24"/>
-        </w:rPr>
-        <w:t>–</w:t>
-      </w:r>
-      <w:r>
-        <w:rPr>
-          <w:rFonts w:ascii="Courier New" w:hAnsi="Courier New" w:cs="Courier New"/>
-          <w:sz w:val="24"/>
-          <w:szCs w:val="24"/>
-        </w:rPr>
-        <w:t>list</w:t>
+        <w:t>git config --global –list</w:t>
       </w:r>
     </w:p>
     <w:p>
@@ -1193,18 +984,8 @@
           <w:sz w:val="24"/>
           <w:szCs w:val="24"/>
         </w:rPr>
-        <w:t xml:space="preserve">cd </w:t>
-      </w:r>
-      <w:proofErr w:type="spellStart"/>
-      <w:r>
-        <w:rPr>
-          <w:rFonts w:ascii="Courier New" w:hAnsi="Courier New" w:cs="Courier New"/>
-          <w:sz w:val="24"/>
-          <w:szCs w:val="24"/>
-        </w:rPr>
-        <w:t>partyreg</w:t>
-      </w:r>
-      <w:proofErr w:type="spellEnd"/>
+        <w:t>cd partyreg</w:t>
+      </w:r>
     </w:p>
     <w:p>
       <w:pPr>
@@ -1282,18 +1063,7 @@
           <w:szCs w:val="24"/>
           <w:highlight w:val="lightGray"/>
         </w:rPr>
-        <w:t>Open Project in Code Editor</w:t>
-      </w:r>
-      <w:r>
-        <w:rPr>
-          <w:rFonts w:ascii="Calibri" w:hAnsi="Calibri" w:cs="Calibri"/>
-          <w:b/>
-          <w:bCs/>
-          <w:sz w:val="24"/>
-          <w:szCs w:val="24"/>
-          <w:highlight w:val="lightGray"/>
-        </w:rPr>
-        <w:t xml:space="preserve"> / Sublime</w:t>
+        <w:t>Open Project in Code Editor / Sublime</w:t>
       </w:r>
     </w:p>
     <w:p>
@@ -1428,34 +1198,32 @@
           <w:sz w:val="24"/>
           <w:szCs w:val="24"/>
         </w:rPr>
-        <w:t xml:space="preserve">git </w:t>
-      </w:r>
-      <w:proofErr w:type="gramStart"/>
-      <w:r>
+        <w:t>git add .</w:t>
+      </w:r>
+    </w:p>
+    <w:p>
+      <w:pPr>
         <w:rPr>
           <w:rFonts w:ascii="Courier New" w:hAnsi="Courier New" w:cs="Courier New"/>
           <w:sz w:val="24"/>
           <w:szCs w:val="24"/>
         </w:rPr>
-        <w:t>add .</w:t>
-      </w:r>
-      <w:proofErr w:type="gramEnd"/>
-    </w:p>
-    <w:p>
-      <w:pPr>
+      </w:pPr>
+      <w:r>
         <w:rPr>
           <w:rFonts w:ascii="Courier New" w:hAnsi="Courier New" w:cs="Courier New"/>
           <w:sz w:val="24"/>
           <w:szCs w:val="24"/>
         </w:rPr>
-      </w:pPr>
+        <w:t xml:space="preserve">git commit -m "Fix registration form </w:t>
+      </w:r>
       <w:r>
         <w:rPr>
           <w:rFonts w:ascii="Courier New" w:hAnsi="Courier New" w:cs="Courier New"/>
           <w:sz w:val="24"/>
           <w:szCs w:val="24"/>
         </w:rPr>
-        <w:t xml:space="preserve">git commit -m "Fix registration form </w:t>
+        <w:t>for example</w:t>
       </w:r>
       <w:r>
         <w:rPr>
@@ -1463,15 +1231,24 @@
           <w:sz w:val="24"/>
           <w:szCs w:val="24"/>
         </w:rPr>
-        <w:t>for example</w:t>
-      </w:r>
-      <w:r>
+        <w:t>"</w:t>
+      </w:r>
+    </w:p>
+    <w:p>
+      <w:pPr>
         <w:rPr>
           <w:rFonts w:ascii="Courier New" w:hAnsi="Courier New" w:cs="Courier New"/>
           <w:sz w:val="24"/>
           <w:szCs w:val="24"/>
         </w:rPr>
-        <w:t>"</w:t>
+      </w:pPr>
+      <w:r>
+        <w:rPr>
+          <w:rFonts w:ascii="Courier New" w:hAnsi="Courier New" w:cs="Courier New"/>
+          <w:sz w:val="24"/>
+          <w:szCs w:val="24"/>
+        </w:rPr>
+        <w:t>git push origin main</w:t>
       </w:r>
     </w:p>
     <w:p>
@@ -2779,6 +2556,7 @@
   <w:style w:type="character" w:default="1" w:styleId="DefaultParagraphFont">
     <w:name w:val="Default Paragraph Font"/>
     <w:uiPriority w:val="1"/>
+    <w:semiHidden/>
     <w:unhideWhenUsed/>
   </w:style>
   <w:style w:type="table" w:default="1" w:styleId="TableNormal">
@@ -3259,7 +3037,10 @@
   </w:compat>
   <w:rsids>
     <w:rsidRoot w:val="00AC255B"/>
+    <w:rsid w:val="001A3AA0"/>
+    <w:rsid w:val="0068016E"/>
     <w:rsid w:val="00717908"/>
+    <w:rsid w:val="00A34652"/>
     <w:rsid w:val="00AC255B"/>
     <w:rsid w:val="00B34218"/>
   </w:rsids>

</xml_diff>

<commit_message>
Removed <br> and added software in the home line
</commit_message>
<xml_diff>
--- a/Development and Deployment Pipeline Steps.docx
+++ b/Development and Deployment Pipeline Steps.docx
@@ -253,8 +253,18 @@
           <w:sz w:val="24"/>
           <w:szCs w:val="24"/>
         </w:rPr>
-        <w:t xml:space="preserve"> Hostinger</w:t>
-      </w:r>
+        <w:t xml:space="preserve"> </w:t>
+      </w:r>
+      <w:proofErr w:type="spellStart"/>
+      <w:r>
+        <w:rPr>
+          <w:rFonts w:ascii="Calibri" w:hAnsi="Calibri" w:cs="Calibri"/>
+          <w:sz w:val="24"/>
+          <w:szCs w:val="24"/>
+        </w:rPr>
+        <w:t>Hostinger</w:t>
+      </w:r>
+      <w:proofErr w:type="spellEnd"/>
     </w:p>
     <w:p>
       <w:pPr>
@@ -309,6 +319,7 @@
         </w:rPr>
         <w:t xml:space="preserve"> </w:t>
       </w:r>
+      <w:proofErr w:type="spellStart"/>
       <w:r>
         <w:rPr>
           <w:rFonts w:ascii="Calibri" w:hAnsi="Calibri" w:cs="Calibri"/>
@@ -317,33 +328,56 @@
         </w:rPr>
         <w:t>partyregsys</w:t>
       </w:r>
-    </w:p>
-    <w:p>
-      <w:pPr>
-        <w:rPr>
-          <w:rFonts w:ascii="Calibri" w:hAnsi="Calibri" w:cs="Calibri"/>
-          <w:sz w:val="24"/>
-          <w:szCs w:val="24"/>
-        </w:rPr>
-      </w:pPr>
-      <w:r>
-        <w:rPr>
-          <w:rFonts w:ascii="Calibri" w:hAnsi="Calibri" w:cs="Calibri"/>
-          <w:b/>
-          <w:bCs/>
-          <w:sz w:val="24"/>
-          <w:szCs w:val="24"/>
-        </w:rPr>
-        <w:t>Github account:</w:t>
-      </w:r>
-      <w:r>
-        <w:rPr>
-          <w:rFonts w:ascii="Calibri" w:hAnsi="Calibri" w:cs="Calibri"/>
-          <w:sz w:val="24"/>
-          <w:szCs w:val="24"/>
-        </w:rPr>
-        <w:t xml:space="preserve"> devdaryeel</w:t>
-      </w:r>
+      <w:proofErr w:type="spellEnd"/>
+    </w:p>
+    <w:p>
+      <w:pPr>
+        <w:rPr>
+          <w:rFonts w:ascii="Calibri" w:hAnsi="Calibri" w:cs="Calibri"/>
+          <w:sz w:val="24"/>
+          <w:szCs w:val="24"/>
+        </w:rPr>
+      </w:pPr>
+      <w:proofErr w:type="spellStart"/>
+      <w:r>
+        <w:rPr>
+          <w:rFonts w:ascii="Calibri" w:hAnsi="Calibri" w:cs="Calibri"/>
+          <w:b/>
+          <w:bCs/>
+          <w:sz w:val="24"/>
+          <w:szCs w:val="24"/>
+        </w:rPr>
+        <w:t>Github</w:t>
+      </w:r>
+      <w:proofErr w:type="spellEnd"/>
+      <w:r>
+        <w:rPr>
+          <w:rFonts w:ascii="Calibri" w:hAnsi="Calibri" w:cs="Calibri"/>
+          <w:b/>
+          <w:bCs/>
+          <w:sz w:val="24"/>
+          <w:szCs w:val="24"/>
+        </w:rPr>
+        <w:t xml:space="preserve"> account:</w:t>
+      </w:r>
+      <w:r>
+        <w:rPr>
+          <w:rFonts w:ascii="Calibri" w:hAnsi="Calibri" w:cs="Calibri"/>
+          <w:sz w:val="24"/>
+          <w:szCs w:val="24"/>
+        </w:rPr>
+        <w:t xml:space="preserve"> </w:t>
+      </w:r>
+      <w:proofErr w:type="spellStart"/>
+      <w:r>
+        <w:rPr>
+          <w:rFonts w:ascii="Calibri" w:hAnsi="Calibri" w:cs="Calibri"/>
+          <w:sz w:val="24"/>
+          <w:szCs w:val="24"/>
+        </w:rPr>
+        <w:t>devdaryeel</w:t>
+      </w:r>
+      <w:proofErr w:type="spellEnd"/>
     </w:p>
     <w:p>
       <w:pPr>
@@ -434,8 +468,36 @@
           <w:sz w:val="24"/>
           <w:szCs w:val="24"/>
         </w:rPr>
-        <w:t xml:space="preserve"> Eng Abdulkadir Faqi Muridi</w:t>
-      </w:r>
+        <w:t xml:space="preserve"> Eng Abdulkadir </w:t>
+      </w:r>
+      <w:proofErr w:type="spellStart"/>
+      <w:r>
+        <w:rPr>
+          <w:rFonts w:ascii="Calibri" w:hAnsi="Calibri" w:cs="Calibri"/>
+          <w:sz w:val="24"/>
+          <w:szCs w:val="24"/>
+        </w:rPr>
+        <w:t>Faqi</w:t>
+      </w:r>
+      <w:proofErr w:type="spellEnd"/>
+      <w:r>
+        <w:rPr>
+          <w:rFonts w:ascii="Calibri" w:hAnsi="Calibri" w:cs="Calibri"/>
+          <w:sz w:val="24"/>
+          <w:szCs w:val="24"/>
+        </w:rPr>
+        <w:t xml:space="preserve"> </w:t>
+      </w:r>
+      <w:proofErr w:type="spellStart"/>
+      <w:r>
+        <w:rPr>
+          <w:rFonts w:ascii="Calibri" w:hAnsi="Calibri" w:cs="Calibri"/>
+          <w:sz w:val="24"/>
+          <w:szCs w:val="24"/>
+        </w:rPr>
+        <w:t>Muridi</w:t>
+      </w:r>
+      <w:proofErr w:type="spellEnd"/>
     </w:p>
     <w:p>
       <w:pPr>
@@ -489,8 +551,21 @@
           <w:sz w:val="28"/>
           <w:szCs w:val="28"/>
         </w:rPr>
-        <w:t>Deployment Steps / Partyregsystem</w:t>
-      </w:r>
+        <w:t xml:space="preserve">Deployment Steps / </w:t>
+      </w:r>
+      <w:proofErr w:type="spellStart"/>
+      <w:r>
+        <w:rPr>
+          <w:rFonts w:ascii="Calibri" w:hAnsi="Calibri" w:cs="Calibri"/>
+          <w:b/>
+          <w:bCs/>
+          <w:color w:val="C45911" w:themeColor="accent2" w:themeShade="BF"/>
+          <w:sz w:val="28"/>
+          <w:szCs w:val="28"/>
+        </w:rPr>
+        <w:t>Partyregsystem</w:t>
+      </w:r>
+      <w:proofErr w:type="spellEnd"/>
     </w:p>
     <w:p>
       <w:pPr>
@@ -726,8 +801,18 @@
           <w:sz w:val="24"/>
           <w:szCs w:val="24"/>
         </w:rPr>
-        <w:t>Local Disk D:  Projects / partyregsys</w:t>
-      </w:r>
+        <w:t xml:space="preserve">Local Disk D:  Projects / </w:t>
+      </w:r>
+      <w:proofErr w:type="spellStart"/>
+      <w:r>
+        <w:rPr>
+          <w:rFonts w:ascii="Calibri" w:hAnsi="Calibri" w:cs="Calibri"/>
+          <w:sz w:val="24"/>
+          <w:szCs w:val="24"/>
+        </w:rPr>
+        <w:t>partyregsys</w:t>
+      </w:r>
+      <w:proofErr w:type="spellEnd"/>
     </w:p>
     <w:p>
       <w:pPr>
@@ -800,7 +885,25 @@
           <w:sz w:val="24"/>
           <w:szCs w:val="24"/>
         </w:rPr>
-        <w:t>Use your personal github accounts until personalized corporate accounts is established</w:t>
+        <w:t xml:space="preserve">Use your personal </w:t>
+      </w:r>
+      <w:proofErr w:type="spellStart"/>
+      <w:r>
+        <w:rPr>
+          <w:rFonts w:ascii="Calibri" w:hAnsi="Calibri" w:cs="Calibri"/>
+          <w:sz w:val="24"/>
+          <w:szCs w:val="24"/>
+        </w:rPr>
+        <w:t>github</w:t>
+      </w:r>
+      <w:proofErr w:type="spellEnd"/>
+      <w:r>
+        <w:rPr>
+          <w:rFonts w:ascii="Calibri" w:hAnsi="Calibri" w:cs="Calibri"/>
+          <w:sz w:val="24"/>
+          <w:szCs w:val="24"/>
+        </w:rPr>
+        <w:t xml:space="preserve"> accounts until personalized corporate accounts is established</w:t>
       </w:r>
     </w:p>
     <w:p>
@@ -834,7 +937,27 @@
           <w:sz w:val="24"/>
           <w:szCs w:val="24"/>
         </w:rPr>
-        <w:t xml:space="preserve">git config --global user.email </w:t>
+        <w:t xml:space="preserve">git config --global </w:t>
+      </w:r>
+      <w:proofErr w:type="spellStart"/>
+      <w:proofErr w:type="gramStart"/>
+      <w:r>
+        <w:rPr>
+          <w:rFonts w:ascii="Courier New" w:hAnsi="Courier New" w:cs="Courier New"/>
+          <w:sz w:val="24"/>
+          <w:szCs w:val="24"/>
+        </w:rPr>
+        <w:t>user.email</w:t>
+      </w:r>
+      <w:proofErr w:type="spellEnd"/>
+      <w:proofErr w:type="gramEnd"/>
+      <w:r>
+        <w:rPr>
+          <w:rFonts w:ascii="Courier New" w:hAnsi="Courier New" w:cs="Courier New"/>
+          <w:sz w:val="24"/>
+          <w:szCs w:val="24"/>
+        </w:rPr>
+        <w:t xml:space="preserve"> </w:t>
       </w:r>
       <w:hyperlink r:id="rId8" w:history="1">
         <w:r>
@@ -967,7 +1090,18 @@
           <w:szCs w:val="24"/>
           <w:highlight w:val="lightGray"/>
         </w:rPr>
-        <w:t>Move into the project:</w:t>
+        <w:t>Move into the project</w:t>
+      </w:r>
+      <w:r>
+        <w:rPr>
+          <w:rFonts w:ascii="Calibri" w:hAnsi="Calibri" w:cs="Calibri"/>
+          <w:b/>
+          <w:bCs/>
+          <w:sz w:val="24"/>
+          <w:szCs w:val="24"/>
+          <w:highlight w:val="lightGray"/>
+        </w:rPr>
+        <w:t xml:space="preserve"> (Server Side)</w:t>
       </w:r>
     </w:p>
     <w:p>
@@ -981,61 +1115,88 @@
       <w:r>
         <w:rPr>
           <w:rFonts w:ascii="Courier New" w:hAnsi="Courier New" w:cs="Courier New"/>
-          <w:sz w:val="24"/>
-          <w:szCs w:val="24"/>
-        </w:rPr>
-        <w:t>cd partyreg</w:t>
-      </w:r>
-    </w:p>
-    <w:p>
-      <w:pPr>
+        </w:rPr>
+        <w:t>C</w:t>
+      </w:r>
+      <w:r>
         <w:rPr>
           <w:rFonts w:ascii="Courier New" w:hAnsi="Courier New" w:cs="Courier New"/>
-          <w:sz w:val="24"/>
-          <w:szCs w:val="24"/>
-        </w:rPr>
-      </w:pPr>
+        </w:rPr>
+        <w:t>d</w:t>
+      </w:r>
       <w:r>
         <w:rPr>
           <w:rFonts w:ascii="Courier New" w:hAnsi="Courier New" w:cs="Courier New"/>
-          <w:sz w:val="24"/>
-          <w:szCs w:val="24"/>
-        </w:rPr>
-        <w:t>git checkout main</w:t>
-      </w:r>
-    </w:p>
-    <w:p>
-      <w:pPr>
+        </w:rPr>
+        <w:t xml:space="preserve"> </w:t>
+      </w:r>
+      <w:r>
         <w:rPr>
           <w:rFonts w:ascii="Courier New" w:hAnsi="Courier New" w:cs="Courier New"/>
-          <w:sz w:val="24"/>
-          <w:szCs w:val="24"/>
-        </w:rPr>
-      </w:pPr>
+        </w:rPr>
+        <w:t>/home/u512201512/domains/daryeelict.com/</w:t>
+      </w:r>
+      <w:proofErr w:type="spellStart"/>
       <w:r>
         <w:rPr>
           <w:rFonts w:ascii="Courier New" w:hAnsi="Courier New" w:cs="Courier New"/>
+        </w:rPr>
+        <w:t>public_html</w:t>
+      </w:r>
+      <w:proofErr w:type="spellEnd"/>
+      <w:r>
+        <w:rPr>
+          <w:rFonts w:ascii="Courier New" w:hAnsi="Courier New" w:cs="Courier New"/>
+        </w:rPr>
+        <w:t>/</w:t>
+      </w:r>
+      <w:proofErr w:type="spellStart"/>
+      <w:r>
+        <w:rPr>
+          <w:rFonts w:ascii="Courier New" w:hAnsi="Courier New" w:cs="Courier New"/>
+        </w:rPr>
+        <w:t>partyregsys</w:t>
+      </w:r>
+      <w:proofErr w:type="spellEnd"/>
+      <w:r>
+        <w:rPr>
+          <w:rFonts w:ascii="Courier New" w:hAnsi="Courier New" w:cs="Courier New"/>
+        </w:rPr>
+        <w:t xml:space="preserve"> </w:t>
+      </w:r>
+    </w:p>
+    <w:p>
+      <w:pPr>
+        <w:rPr>
+          <w:rFonts w:ascii="Courier New" w:hAnsi="Courier New" w:cs="Courier New"/>
+          <w:sz w:val="24"/>
+          <w:szCs w:val="24"/>
+        </w:rPr>
+      </w:pPr>
+      <w:r>
+        <w:rPr>
+          <w:rFonts w:ascii="Courier New" w:hAnsi="Courier New" w:cs="Courier New"/>
+          <w:sz w:val="24"/>
+          <w:szCs w:val="24"/>
+        </w:rPr>
+        <w:t>git status</w:t>
+      </w:r>
+    </w:p>
+    <w:p>
+      <w:pPr>
+        <w:rPr>
+          <w:rFonts w:ascii="Courier New" w:hAnsi="Courier New" w:cs="Courier New"/>
+          <w:sz w:val="24"/>
+          <w:szCs w:val="24"/>
+        </w:rPr>
+      </w:pPr>
+      <w:r>
+        <w:rPr>
+          <w:rFonts w:ascii="Courier New" w:hAnsi="Courier New" w:cs="Courier New"/>
           <w:sz w:val="24"/>
           <w:szCs w:val="24"/>
         </w:rPr>
         <w:t>git pull origin main</w:t>
-      </w:r>
-    </w:p>
-    <w:p>
-      <w:pPr>
-        <w:rPr>
-          <w:rFonts w:ascii="Calibri" w:hAnsi="Calibri" w:cs="Calibri"/>
-          <w:sz w:val="24"/>
-          <w:szCs w:val="24"/>
-        </w:rPr>
-      </w:pPr>
-      <w:r>
-        <w:rPr>
-          <w:rFonts w:ascii="Calibri" w:hAnsi="Calibri" w:cs="Calibri"/>
-          <w:sz w:val="24"/>
-          <w:szCs w:val="24"/>
-        </w:rPr>
-        <w:t>git checkout -b feature/short-description</w:t>
       </w:r>
     </w:p>
     <w:p>
@@ -1198,8 +1359,18 @@
           <w:sz w:val="24"/>
           <w:szCs w:val="24"/>
         </w:rPr>
-        <w:t>git add .</w:t>
-      </w:r>
+        <w:t xml:space="preserve">git </w:t>
+      </w:r>
+      <w:proofErr w:type="gramStart"/>
+      <w:r>
+        <w:rPr>
+          <w:rFonts w:ascii="Courier New" w:hAnsi="Courier New" w:cs="Courier New"/>
+          <w:sz w:val="24"/>
+          <w:szCs w:val="24"/>
+        </w:rPr>
+        <w:t>add .</w:t>
+      </w:r>
+      <w:proofErr w:type="gramEnd"/>
     </w:p>
     <w:p>
       <w:pPr>
@@ -3038,7 +3209,7 @@
   <w:rsids>
     <w:rsidRoot w:val="00AC255B"/>
     <w:rsid w:val="001A3AA0"/>
-    <w:rsid w:val="0068016E"/>
+    <w:rsid w:val="002C1D1A"/>
     <w:rsid w:val="00717908"/>
     <w:rsid w:val="00A34652"/>
     <w:rsid w:val="00AC255B"/>

</xml_diff>